<commit_message>
Adicionar nginx e arquivos de banco com caso de teste
</commit_message>
<xml_diff>
--- a/docs/observacoes.docx
+++ b/docs/observacoes.docx
@@ -32,15 +32,7 @@
         <w:t xml:space="preserve"> Cloud</w:t>
       </w:r>
       <w:r>
-        <w:t xml:space="preserve"> utilizando web apps para aproveitar seu recurso de </w:t>
-      </w:r>
-      <w:proofErr w:type="spellStart"/>
-      <w:r>
-        <w:t>autoscalling</w:t>
-      </w:r>
-      <w:proofErr w:type="spellEnd"/>
-      <w:r>
-        <w:t xml:space="preserve">, </w:t>
+        <w:t xml:space="preserve"> utilizando web apps para aproveitar seu recurso de autoscalling, </w:t>
       </w:r>
       <w:r>
         <w:t xml:space="preserve">ou </w:t>
@@ -49,23 +41,10 @@
         <w:t>uma solução com</w:t>
       </w:r>
       <w:r>
-        <w:t xml:space="preserve"> </w:t>
-      </w:r>
-      <w:proofErr w:type="spellStart"/>
-      <w:r>
-        <w:t>docker</w:t>
-      </w:r>
-      <w:proofErr w:type="spellEnd"/>
-      <w:r>
-        <w:t xml:space="preserve"> com </w:t>
-      </w:r>
-      <w:proofErr w:type="spellStart"/>
-      <w:r>
-        <w:t>kubernetes</w:t>
-      </w:r>
-      <w:proofErr w:type="spellEnd"/>
-      <w:r>
-        <w:t>.</w:t>
+        <w:t xml:space="preserve"> docker com kubernetes.</w:t>
+      </w:r>
+      <w:r>
+        <w:t xml:space="preserve"> Deixei também na raiz do projeto o arquivo docker-compose.yml para subir a aplicação em containers.</w:t>
       </w:r>
     </w:p>
     <w:p>
@@ -147,29 +126,8 @@
         <w:t>Coloquei um proxy reverso utilizando NGINX para somente esse servidor</w:t>
       </w:r>
       <w:r>
-        <w:t xml:space="preserve"> ter </w:t>
-      </w:r>
-      <w:proofErr w:type="spellStart"/>
-      <w:r>
-        <w:t>ips</w:t>
-      </w:r>
-      <w:proofErr w:type="spellEnd"/>
-      <w:r>
-        <w:t xml:space="preserve"> públicos e todo o trafego passar por ele, poderia ter utilizado outros gateway exemplos: </w:t>
-      </w:r>
-      <w:proofErr w:type="spellStart"/>
-      <w:r>
-        <w:t>azure</w:t>
-      </w:r>
-      <w:proofErr w:type="spellEnd"/>
-      <w:r>
-        <w:t xml:space="preserve"> gateway, </w:t>
-      </w:r>
-      <w:proofErr w:type="spellStart"/>
-      <w:r>
-        <w:t>frontdoor</w:t>
-      </w:r>
-      <w:proofErr w:type="spellEnd"/>
+        <w:t xml:space="preserve"> ter ips públicos e todo o trafego passar por ele, poderia ter utilizado outros gateway exemplos: azure gateway, frontdoor</w:t>
+      </w:r>
       <w:r>
         <w:t>.</w:t>
       </w:r>
@@ -199,7 +157,6 @@
       <w:pPr>
         <w:jc w:val="both"/>
       </w:pPr>
-      <w:proofErr w:type="spellStart"/>
       <w:r>
         <w:rPr>
           <w:b/>
@@ -207,7 +164,6 @@
         </w:rPr>
         <w:t>FDC.Caixa</w:t>
       </w:r>
-      <w:proofErr w:type="spellEnd"/>
       <w:r>
         <w:rPr>
           <w:b/>
@@ -234,15 +190,7 @@
         <w:t>d</w:t>
       </w:r>
       <w:r>
-        <w:t xml:space="preserve">a regra de </w:t>
-      </w:r>
-      <w:proofErr w:type="spellStart"/>
-      <w:r>
-        <w:t>negocio</w:t>
-      </w:r>
-      <w:proofErr w:type="spellEnd"/>
-      <w:r>
-        <w:t xml:space="preserve"> para o fluxo de caixa</w:t>
+        <w:t>a regra de negocio para o fluxo de caixa</w:t>
       </w:r>
       <w:r>
         <w:t>.</w:t>
@@ -252,7 +200,6 @@
       <w:pPr>
         <w:jc w:val="both"/>
       </w:pPr>
-      <w:proofErr w:type="spellStart"/>
       <w:r>
         <w:rPr>
           <w:b/>
@@ -260,7 +207,6 @@
         </w:rPr>
         <w:t>FDC.Generics</w:t>
       </w:r>
-      <w:proofErr w:type="spellEnd"/>
       <w:r>
         <w:t xml:space="preserve"> - projeto de pacotes</w:t>
       </w:r>
@@ -272,7 +218,6 @@
       <w:pPr>
         <w:jc w:val="both"/>
       </w:pPr>
-      <w:proofErr w:type="spellStart"/>
       <w:r>
         <w:rPr>
           <w:b/>
@@ -280,7 +225,6 @@
         </w:rPr>
         <w:t>FDC.Relatorio</w:t>
       </w:r>
-      <w:proofErr w:type="spellEnd"/>
       <w:r>
         <w:t xml:space="preserve"> - projeto utilizado para emissão de relatórios</w:t>
       </w:r>
@@ -292,7 +236,6 @@
       <w:pPr>
         <w:jc w:val="both"/>
       </w:pPr>
-      <w:proofErr w:type="spellStart"/>
       <w:r>
         <w:rPr>
           <w:b/>
@@ -300,7 +243,6 @@
         </w:rPr>
         <w:t>FDC.Seguranca</w:t>
       </w:r>
-      <w:proofErr w:type="spellEnd"/>
       <w:r>
         <w:t xml:space="preserve"> - projeto para realizar autenticação e autorização</w:t>
       </w:r>
@@ -312,7 +254,6 @@
       <w:pPr>
         <w:jc w:val="both"/>
       </w:pPr>
-      <w:proofErr w:type="spellStart"/>
       <w:r>
         <w:rPr>
           <w:b/>
@@ -320,7 +261,6 @@
         </w:rPr>
         <w:t>FDC.Caixa.Web</w:t>
       </w:r>
-      <w:proofErr w:type="spellEnd"/>
       <w:r>
         <w:t xml:space="preserve"> </w:t>
       </w:r>
@@ -338,7 +278,6 @@
       <w:pPr>
         <w:jc w:val="both"/>
       </w:pPr>
-      <w:proofErr w:type="spellStart"/>
       <w:r>
         <w:rPr>
           <w:b/>
@@ -346,7 +285,6 @@
         </w:rPr>
         <w:t>FDC.Caixa.Mensageria</w:t>
       </w:r>
-      <w:proofErr w:type="spellEnd"/>
       <w:r>
         <w:t>(não criado)</w:t>
       </w:r>
@@ -358,36 +296,30 @@
       <w:pPr>
         <w:jc w:val="both"/>
       </w:pPr>
-      <w:proofErr w:type="spellStart"/>
-      <w:r>
-        <w:t>FDC.Tests</w:t>
-      </w:r>
-      <w:proofErr w:type="spellEnd"/>
-      <w:r>
-        <w:t>(não finalizado) – projeto para testes de integração, serviço e entidades.</w:t>
-      </w:r>
-    </w:p>
-    <w:p>
-      <w:pPr>
-        <w:jc w:val="both"/>
-      </w:pPr>
-    </w:p>
-    <w:p>
-      <w:pPr>
-        <w:jc w:val="both"/>
-      </w:pPr>
-    </w:p>
-    <w:p>
-      <w:pPr>
-        <w:jc w:val="both"/>
-      </w:pPr>
-    </w:p>
-    <w:p>
-      <w:pPr>
-        <w:jc w:val="both"/>
-      </w:pPr>
-      <w:r>
-        <w:lastRenderedPageBreak/>
+      <w:r>
+        <w:t>FDC.Tests(não finalizado) – projeto para testes de integração, serviço e entidades.</w:t>
+      </w:r>
+    </w:p>
+    <w:p>
+      <w:pPr>
+        <w:jc w:val="both"/>
+      </w:pPr>
+    </w:p>
+    <w:p>
+      <w:pPr>
+        <w:jc w:val="both"/>
+      </w:pPr>
+    </w:p>
+    <w:p>
+      <w:pPr>
+        <w:jc w:val="both"/>
+      </w:pPr>
+    </w:p>
+    <w:p>
+      <w:pPr>
+        <w:jc w:val="both"/>
+      </w:pPr>
+      <w:r>
         <w:t>Observações</w:t>
       </w:r>
     </w:p>
@@ -398,7 +330,6 @@
       <w:r>
         <w:t xml:space="preserve">O projeto </w:t>
       </w:r>
-      <w:proofErr w:type="spellStart"/>
       <w:r>
         <w:rPr>
           <w:b/>
@@ -406,7 +337,6 @@
         </w:rPr>
         <w:t>FDC.Caixa.Infra.Query</w:t>
       </w:r>
-      <w:proofErr w:type="spellEnd"/>
       <w:r>
         <w:t xml:space="preserve"> não foi finalizado porém o objetivo dele seria ter todas consultas utiliza</w:t>
       </w:r>
@@ -414,23 +344,7 @@
         <w:t>rem</w:t>
       </w:r>
       <w:r>
-        <w:t xml:space="preserve"> um </w:t>
-      </w:r>
-      <w:proofErr w:type="spellStart"/>
-      <w:r>
-        <w:t>micro-orm</w:t>
-      </w:r>
-      <w:proofErr w:type="spellEnd"/>
-      <w:r>
-        <w:t xml:space="preserve">(exemplo </w:t>
-      </w:r>
-      <w:proofErr w:type="spellStart"/>
-      <w:r>
-        <w:t>dapper</w:t>
-      </w:r>
-      <w:proofErr w:type="spellEnd"/>
-      <w:r>
-        <w:t xml:space="preserve">) </w:t>
+        <w:t xml:space="preserve"> um micro-orm(exemplo dapper) </w:t>
       </w:r>
       <w:r>
         <w:t>assim deixando</w:t>
@@ -452,95 +366,133 @@
       <w:r>
         <w:t xml:space="preserve">arquivo </w:t>
       </w:r>
-      <w:proofErr w:type="spellStart"/>
       <w:r>
         <w:t>docker-compose</w:t>
       </w:r>
-      <w:proofErr w:type="spellEnd"/>
+      <w:r>
+        <w:t xml:space="preserve"> est</w:t>
+      </w:r>
+      <w:r>
+        <w:t>a</w:t>
+      </w:r>
+      <w:r>
+        <w:t xml:space="preserve"> na raiz da solução.</w:t>
+      </w:r>
+    </w:p>
+    <w:p>
+      <w:pPr>
+        <w:jc w:val="both"/>
+        <w:rPr>
+          <w:b/>
+          <w:bCs/>
+        </w:rPr>
+      </w:pPr>
+      <w:r>
+        <w:t xml:space="preserve">Nessa primeira versão o projeto </w:t>
+      </w:r>
+      <w:r>
+        <w:rPr>
+          <w:b/>
+          <w:bCs/>
+        </w:rPr>
+        <w:t>FDC.Relatorio</w:t>
+      </w:r>
+      <w:r>
+        <w:t xml:space="preserve"> está gerando apenas relatórios simples em CSV, pensei para uma segunda versão este projeto ser apenas uma faixada para se comunicar com um solução para geração de relatórios, exemplo: </w:t>
+      </w:r>
+      <w:r>
+        <w:rPr>
+          <w:b/>
+          <w:bCs/>
+        </w:rPr>
+        <w:t>Jasper Reports</w:t>
+      </w:r>
+    </w:p>
+    <w:p>
+      <w:pPr>
+        <w:jc w:val="both"/>
+      </w:pPr>
+      <w:r>
+        <w:t xml:space="preserve">No momento os </w:t>
+      </w:r>
+      <w:r>
+        <w:t xml:space="preserve">projetos estão dentro da mesma </w:t>
+      </w:r>
+      <w:r>
+        <w:t>solução</w:t>
+      </w:r>
+      <w:r>
+        <w:t xml:space="preserve">, pensei para uma segunda versão cada um ter seu próprio repositório e </w:t>
+      </w:r>
+      <w:r>
+        <w:t xml:space="preserve">solução </w:t>
+      </w:r>
+      <w:r>
+        <w:t xml:space="preserve">para não sobrecarregar a atual com uma grande quantidade de arquivos e acabar atrasando o </w:t>
+      </w:r>
+      <w:r>
+        <w:t>carregamento</w:t>
+      </w:r>
+      <w:r>
+        <w:t xml:space="preserve"> do </w:t>
+      </w:r>
+      <w:r>
+        <w:t>projeto</w:t>
+      </w:r>
+      <w:r>
+        <w:t>.</w:t>
+      </w:r>
+    </w:p>
+    <w:p>
+      <w:pPr>
+        <w:jc w:val="both"/>
+        <w:rPr>
+          <w:b/>
+          <w:bCs/>
+        </w:rPr>
+      </w:pPr>
+      <w:r>
+        <w:t xml:space="preserve">O </w:t>
+      </w:r>
+      <w:r>
+        <w:t xml:space="preserve">projeto </w:t>
+      </w:r>
+      <w:r>
+        <w:rPr>
+          <w:b/>
+          <w:bCs/>
+        </w:rPr>
+        <w:t>FDC.Generics</w:t>
+      </w:r>
       <w:r>
         <w:t xml:space="preserve"> </w:t>
       </w:r>
-      <w:proofErr w:type="spellStart"/>
-      <w:r>
-        <w:t>est</w:t>
-      </w:r>
-      <w:r>
-        <w:t>a</w:t>
-      </w:r>
-      <w:proofErr w:type="spellEnd"/>
-      <w:r>
-        <w:t xml:space="preserve"> na raiz da solução.</w:t>
-      </w:r>
-    </w:p>
-    <w:p>
-      <w:pPr>
-        <w:jc w:val="both"/>
-        <w:rPr>
-          <w:b/>
-          <w:bCs/>
-        </w:rPr>
-      </w:pPr>
-      <w:r>
-        <w:t xml:space="preserve">Nessa primeira versão o projeto </w:t>
-      </w:r>
-      <w:proofErr w:type="spellStart"/>
-      <w:r>
-        <w:rPr>
-          <w:b/>
-          <w:bCs/>
-        </w:rPr>
-        <w:t>FDC.Relatorio</w:t>
-      </w:r>
-      <w:proofErr w:type="spellEnd"/>
-      <w:r>
-        <w:t xml:space="preserve"> está gerando apenas relatórios simples em CSV, pensei para uma segunda versão este projeto ser apenas uma faixada para se comunicar com um solução para geração de relatórios, exemplo: </w:t>
-      </w:r>
-      <w:r>
-        <w:rPr>
-          <w:b/>
-          <w:bCs/>
-        </w:rPr>
-        <w:t>Jasper Reports</w:t>
-      </w:r>
-    </w:p>
-    <w:p>
-      <w:pPr>
-        <w:jc w:val="both"/>
-      </w:pPr>
-      <w:r>
-        <w:t xml:space="preserve">No momento os </w:t>
-      </w:r>
-      <w:r>
-        <w:t xml:space="preserve">projetos estão dentro da mesma </w:t>
-      </w:r>
-      <w:r>
-        <w:t>solução</w:t>
-      </w:r>
-      <w:r>
-        <w:t xml:space="preserve">, pensei para uma segunda versão cada um </w:t>
-      </w:r>
-      <w:proofErr w:type="spellStart"/>
-      <w:r>
-        <w:t>ter</w:t>
-      </w:r>
-      <w:proofErr w:type="spellEnd"/>
-      <w:r>
-        <w:t xml:space="preserve"> seu próprio repositório e </w:t>
-      </w:r>
-      <w:r>
-        <w:t xml:space="preserve">solução </w:t>
-      </w:r>
-      <w:r>
-        <w:t xml:space="preserve">para não sobrecarregar a atual com uma grande quantidade de arquivos e acabar atrasando o </w:t>
-      </w:r>
-      <w:r>
-        <w:t>carregamento</w:t>
-      </w:r>
-      <w:r>
-        <w:t xml:space="preserve"> do </w:t>
-      </w:r>
-      <w:r>
-        <w:t>projeto</w:t>
+      <w:r>
+        <w:t xml:space="preserve">pensei em transforma-lo em pacotes e subir ele em um gerenciador, exemplo: </w:t>
+      </w:r>
+      <w:r>
+        <w:rPr>
+          <w:b/>
+          <w:bCs/>
+        </w:rPr>
+        <w:t>Azure Artifacts</w:t>
+      </w:r>
+    </w:p>
+    <w:p>
+      <w:pPr>
+        <w:jc w:val="both"/>
+      </w:pPr>
+      <w:r>
+        <w:t>Não foi utilizado nenhuma solução para cache</w:t>
+      </w:r>
+      <w:r>
+        <w:t>(redis.memcached)</w:t>
+      </w:r>
+      <w:r>
+        <w:t xml:space="preserve">, mais possivelmente iria utilizar para </w:t>
+      </w:r>
+      <w:r>
+        <w:t>consultas de baixa modificação</w:t>
       </w:r>
       <w:r>
         <w:t>.</w:t>
@@ -549,139 +501,128 @@
     <w:p>
       <w:pPr>
         <w:jc w:val="both"/>
-        <w:rPr>
-          <w:b/>
-          <w:bCs/>
-        </w:rPr>
-      </w:pPr>
-      <w:r>
-        <w:t xml:space="preserve">O </w:t>
-      </w:r>
-      <w:r>
-        <w:t xml:space="preserve">projeto </w:t>
-      </w:r>
-      <w:proofErr w:type="spellStart"/>
-      <w:r>
-        <w:rPr>
-          <w:b/>
-          <w:bCs/>
-        </w:rPr>
-        <w:t>FDC.Generics</w:t>
-      </w:r>
-      <w:proofErr w:type="spellEnd"/>
+      </w:pPr>
+      <w:r>
+        <w:t xml:space="preserve">Para mensageria nessa versão foi utilizada uma comunicação direta entre os projetos </w:t>
+      </w:r>
+      <w:r>
+        <w:rPr>
+          <w:b/>
+          <w:bCs/>
+        </w:rPr>
+        <w:t>FDC.Seguranca</w:t>
+      </w:r>
+      <w:r>
+        <w:t xml:space="preserve"> e </w:t>
+      </w:r>
+      <w:r>
+        <w:rPr>
+          <w:b/>
+          <w:bCs/>
+        </w:rPr>
+        <w:t>FDC.Caixa</w:t>
+      </w:r>
+      <w:r>
+        <w:t xml:space="preserve"> mas gostaria de ter</w:t>
+      </w:r>
+      <w:r>
+        <w:t xml:space="preserve"> utilizado</w:t>
+      </w:r>
+      <w:r>
+        <w:t xml:space="preserve"> o projeto </w:t>
+      </w:r>
+      <w:r>
+        <w:rPr>
+          <w:b/>
+          <w:bCs/>
+        </w:rPr>
+        <w:t>FDC.Caixa.Mensageria</w:t>
+      </w:r>
+      <w:r>
+        <w:rPr>
+          <w:b/>
+          <w:bCs/>
+        </w:rPr>
+        <w:t>(gateway)</w:t>
+      </w:r>
+      <w:r>
+        <w:t xml:space="preserve"> entre eles para guardar logs das mensagens que executaram com sucesso</w:t>
+      </w:r>
+      <w:r>
+        <w:t>, data, hora e possíveis informações que facilitariam analise e correções.</w:t>
+      </w:r>
+    </w:p>
+    <w:p>
+      <w:pPr>
+        <w:jc w:val="both"/>
+      </w:pPr>
+      <w:r>
+        <w:t xml:space="preserve">O banco foi criado em um container, mais recomendo a criação do banco usando um provider de alguma nuvem onde este fara o controle de backups, processamento, memoria e redundância. </w:t>
+      </w:r>
+    </w:p>
+    <w:p>
+      <w:pPr>
+        <w:jc w:val="both"/>
+      </w:pPr>
+    </w:p>
+    <w:p>
+      <w:r>
+        <w:t>Urls</w:t>
+      </w:r>
+    </w:p>
+    <w:p>
+      <w:r>
+        <w:t>Autenticação</w:t>
+      </w:r>
+    </w:p>
+    <w:p>
+      <w:hyperlink r:id="rId5" w:history="1">
+        <w:r>
+          <w:rPr>
+            <w:rStyle w:val="Hyperlink"/>
+          </w:rPr>
+          <w:t>http://localhost/segurancaserver/swagger/index.html</w:t>
+        </w:r>
+      </w:hyperlink>
+    </w:p>
+    <w:p/>
+    <w:p>
+      <w:r>
+        <w:t>Fluxo de Caixa (Abrir, fechar, Obter e Imprimir)</w:t>
+      </w:r>
+    </w:p>
+    <w:p>
+      <w:hyperlink r:id="rId6" w:history="1">
+        <w:r>
+          <w:rPr>
+            <w:rStyle w:val="Hyperlink"/>
+          </w:rPr>
+          <w:t>http://localhost/caixaserver/swagger/index.html</w:t>
+        </w:r>
+      </w:hyperlink>
+    </w:p>
+    <w:p/>
+    <w:p>
+      <w:r>
+        <w:t>Relatorio</w:t>
+      </w:r>
+      <w:r>
+        <w:t>s</w:t>
+      </w:r>
+    </w:p>
+    <w:p>
+      <w:hyperlink r:id="rId7" w:history="1">
+        <w:r>
+          <w:rPr>
+            <w:rStyle w:val="Hyperlink"/>
+          </w:rPr>
+          <w:t>http://localhost/relatorioserver/swagger/index.html</w:t>
+        </w:r>
+      </w:hyperlink>
       <w:r>
         <w:t xml:space="preserve"> </w:t>
       </w:r>
-      <w:r>
-        <w:t xml:space="preserve">pensei em transforma-lo em pacotes e subir ele em um gerenciador, exemplo: </w:t>
-      </w:r>
-      <w:r>
-        <w:rPr>
-          <w:b/>
-          <w:bCs/>
-        </w:rPr>
-        <w:t xml:space="preserve">Azure </w:t>
-      </w:r>
-      <w:proofErr w:type="spellStart"/>
-      <w:r>
-        <w:rPr>
-          <w:b/>
-          <w:bCs/>
-        </w:rPr>
-        <w:t>Artifacts</w:t>
-      </w:r>
-      <w:proofErr w:type="spellEnd"/>
-    </w:p>
-    <w:p>
-      <w:pPr>
-        <w:jc w:val="both"/>
-      </w:pPr>
-      <w:r>
-        <w:t>Não foi utilizado nenhuma solução para cache</w:t>
-      </w:r>
-      <w:r>
-        <w:t>(</w:t>
-      </w:r>
-      <w:proofErr w:type="spellStart"/>
-      <w:r>
-        <w:t>redis.memcached</w:t>
-      </w:r>
-      <w:proofErr w:type="spellEnd"/>
-      <w:r>
-        <w:t>)</w:t>
-      </w:r>
-      <w:r>
-        <w:t xml:space="preserve">, mais possivelmente iria utilizar para </w:t>
-      </w:r>
-      <w:r>
-        <w:t>consultas de baixa modificação</w:t>
-      </w:r>
-      <w:r>
-        <w:t>.</w:t>
-      </w:r>
-    </w:p>
-    <w:p>
-      <w:pPr>
-        <w:jc w:val="both"/>
-      </w:pPr>
-      <w:r>
-        <w:t xml:space="preserve">Para mensageria nessa versão foi utilizada uma comunicação direta entre os projetos </w:t>
-      </w:r>
-      <w:proofErr w:type="spellStart"/>
-      <w:r>
-        <w:rPr>
-          <w:b/>
-          <w:bCs/>
-        </w:rPr>
-        <w:t>FDC.Seguranca</w:t>
-      </w:r>
-      <w:proofErr w:type="spellEnd"/>
-      <w:r>
-        <w:t xml:space="preserve"> e </w:t>
-      </w:r>
-      <w:proofErr w:type="spellStart"/>
-      <w:r>
-        <w:rPr>
-          <w:b/>
-          <w:bCs/>
-        </w:rPr>
-        <w:t>FDC.Caixa</w:t>
-      </w:r>
-      <w:proofErr w:type="spellEnd"/>
-      <w:r>
-        <w:t xml:space="preserve"> mas gostaria de ter</w:t>
-      </w:r>
-      <w:r>
-        <w:t xml:space="preserve"> utilizado</w:t>
-      </w:r>
-      <w:r>
-        <w:t xml:space="preserve"> o projeto </w:t>
-      </w:r>
-      <w:proofErr w:type="spellStart"/>
-      <w:r>
-        <w:rPr>
-          <w:b/>
-          <w:bCs/>
-        </w:rPr>
-        <w:t>FDC.Caixa.Mensageria</w:t>
-      </w:r>
-      <w:proofErr w:type="spellEnd"/>
-      <w:r>
-        <w:rPr>
-          <w:b/>
-          <w:bCs/>
-        </w:rPr>
-        <w:t>(gateway)</w:t>
-      </w:r>
-      <w:r>
-        <w:t xml:space="preserve"> entre eles para guardar logs das mensagens que executaram com sucesso</w:t>
-      </w:r>
-      <w:r>
-        <w:t>, data, hora e possíveis informações que facilitariam analise e correções.</w:t>
-      </w:r>
-    </w:p>
-    <w:p/>
-    <w:p/>
+    </w:p>
     <w:sectPr>
       <w:pgSz w:w="11906" w:h="16838"/>
       <w:pgMar w:top="1417" w:right="1701" w:bottom="1417" w:left="1701" w:header="708" w:footer="708" w:gutter="0"/>
@@ -1120,6 +1061,29 @@
     <w:semiHidden/>
     <w:unhideWhenUsed/>
   </w:style>
+  <w:style w:type="character" w:styleId="Hyperlink">
+    <w:name w:val="Hyperlink"/>
+    <w:basedOn w:val="Fontepargpadro"/>
+    <w:uiPriority w:val="99"/>
+    <w:unhideWhenUsed/>
+    <w:rsid w:val="00B541C7"/>
+    <w:rPr>
+      <w:color w:val="0563C1" w:themeColor="hyperlink"/>
+      <w:u w:val="single"/>
+    </w:rPr>
+  </w:style>
+  <w:style w:type="character" w:styleId="MenoPendente">
+    <w:name w:val="Unresolved Mention"/>
+    <w:basedOn w:val="Fontepargpadro"/>
+    <w:uiPriority w:val="99"/>
+    <w:semiHidden/>
+    <w:unhideWhenUsed/>
+    <w:rsid w:val="00B541C7"/>
+    <w:rPr>
+      <w:color w:val="605E5C"/>
+      <w:shd w:val="clear" w:color="auto" w:fill="E1DFDD"/>
+    </w:rPr>
+  </w:style>
 </w:styles>
 </file>
 

</xml_diff>